<commit_message>
Milestone for Week 9 achieved
</commit_message>
<xml_diff>
--- a/project-documents/final/Fantasy Sports Application - TDD.docx
+++ b/project-documents/final/Fantasy Sports Application - TDD.docx
@@ -1931,7 +1931,114 @@
         <w:rPr>
           <w:b/>
         </w:rPr>
-        <w:t xml:space="preserve">Week 9 (Nov. 3 – Nov. 9) – League </w:t>
+        <w:t>Week 9</w:t>
+      </w:r>
+      <w:r>
+        <w:t xml:space="preserve"> </w:t>
+      </w:r>
+      <w:r>
+        <w:rPr>
+          <w:b/>
+        </w:rPr>
+        <w:t>(Nov. 3 – Nov. 9) – League Rules and Scoring (front and back)</w:t>
+      </w:r>
+    </w:p>
+    <w:p>
+      <w:pPr>
+        <w:pStyle w:val="ListParagraph"/>
+        <w:numPr>
+          <w:ilvl w:val="0"/>
+          <w:numId w:val="6"/>
+        </w:numPr>
+        <w:rPr>
+          <w:b/>
+        </w:rPr>
+      </w:pPr>
+      <w:r>
+        <w:rPr>
+          <w:b/>
+          <w:color w:val="2F5496" w:themeColor="accent1" w:themeShade="BF"/>
+        </w:rPr>
+        <w:t>Jon and Katie</w:t>
+      </w:r>
+      <w:r>
+        <w:rPr>
+          <w:color w:val="2F5496" w:themeColor="accent1" w:themeShade="BF"/>
+        </w:rPr>
+        <w:t xml:space="preserve"> </w:t>
+      </w:r>
+      <w:r>
+        <w:t xml:space="preserve">will add the rules interface during the league creation screen. This should allow users to specify exactly how teams are to score points and other league rules (number of player adds per day/week, number of players on a roster, number of players per position and other rules as we see fit). On top of that, they will ensure that the rules are visible to all participants of the league and work with </w:t>
+      </w:r>
+      <w:r>
+        <w:rPr>
+          <w:b/>
+          <w:color w:val="2F5496" w:themeColor="accent1" w:themeShade="BF"/>
+        </w:rPr>
+        <w:t xml:space="preserve">Jack </w:t>
+      </w:r>
+      <w:r>
+        <w:t xml:space="preserve">to ensure </w:t>
+      </w:r>
+      <w:r>
+        <w:t>that</w:t>
+      </w:r>
+      <w:r>
+        <w:t xml:space="preserve"> players are not able to break the rules.</w:t>
+      </w:r>
+    </w:p>
+    <w:p>
+      <w:pPr>
+        <w:pStyle w:val="ListParagraph"/>
+        <w:numPr>
+          <w:ilvl w:val="0"/>
+          <w:numId w:val="6"/>
+        </w:numPr>
+      </w:pPr>
+      <w:r>
+        <w:rPr>
+          <w:b/>
+          <w:color w:val="2F5496" w:themeColor="accent1" w:themeShade="BF"/>
+        </w:rPr>
+        <w:t xml:space="preserve">Jack </w:t>
+      </w:r>
+      <w:r>
+        <w:t xml:space="preserve">will create a data structure to store the rules and scoring system of the league as well as provide the API for reading and interpreting those rules. He will also work with </w:t>
+      </w:r>
+      <w:r>
+        <w:rPr>
+          <w:b/>
+          <w:color w:val="2F5496" w:themeColor="accent1" w:themeShade="BF"/>
+        </w:rPr>
+        <w:t xml:space="preserve">Jon and Katie </w:t>
+      </w:r>
+      <w:r>
+        <w:t>to ensure that users will not be able to break the rules.</w:t>
+      </w:r>
+    </w:p>
+    <w:p>
+      <w:pPr>
+        <w:rPr>
+          <w:b/>
+        </w:rPr>
+      </w:pPr>
+      <w:r>
+        <w:rPr>
+          <w:b/>
+        </w:rPr>
+        <w:t xml:space="preserve">Week </w:t>
+      </w:r>
+      <w:r>
+        <w:rPr>
+          <w:b/>
+        </w:rPr>
+        <w:t>10 (Nov. 10 – Nov. 16</w:t>
+      </w:r>
+      <w:r>
+        <w:rPr>
+          <w:b/>
+        </w:rPr>
+        <w:t xml:space="preserve">) – League </w:t>
       </w:r>
       <w:r>
         <w:rPr>
@@ -1985,107 +2092,11 @@
       </w:r>
     </w:p>
     <w:p>
-      <w:pPr>
-        <w:rPr>
-          <w:b/>
-        </w:rPr>
-      </w:pPr>
-      <w:r>
-        <w:rPr>
-          <w:b/>
-        </w:rPr>
-        <w:t>Week 10</w:t>
-      </w:r>
-      <w:r>
-        <w:t xml:space="preserve"> </w:t>
-      </w:r>
-      <w:r>
-        <w:rPr>
-          <w:b/>
-        </w:rPr>
-        <w:t>(Nov. 10 – Nov. 16) – League Rules and Scoring (front and back)</w:t>
-      </w:r>
-    </w:p>
-    <w:p>
-      <w:pPr>
-        <w:pStyle w:val="ListParagraph"/>
-        <w:numPr>
-          <w:ilvl w:val="0"/>
-          <w:numId w:val="6"/>
-        </w:numPr>
-        <w:rPr>
-          <w:b/>
-        </w:rPr>
-      </w:pPr>
-      <w:r>
-        <w:rPr>
-          <w:b/>
-          <w:color w:val="2F5496" w:themeColor="accent1" w:themeShade="BF"/>
-        </w:rPr>
-        <w:t>Jon and Katie</w:t>
-      </w:r>
-      <w:r>
-        <w:rPr>
-          <w:color w:val="2F5496" w:themeColor="accent1" w:themeShade="BF"/>
-        </w:rPr>
-        <w:t xml:space="preserve"> </w:t>
-      </w:r>
-      <w:r>
-        <w:t xml:space="preserve">will add the rules interface during the league creation screen. This should allow users to specify exactly how teams are to score points and </w:t>
-      </w:r>
-      <w:r>
-        <w:t xml:space="preserve">other league rules (number of player adds per day/week, number of players on a roster, number of players per position and other rules as we see fit). On top of that, they will ensure that the rules are visible to all participants of the league and work with </w:t>
-      </w:r>
-      <w:r>
-        <w:rPr>
-          <w:b/>
-          <w:color w:val="2F5496" w:themeColor="accent1" w:themeShade="BF"/>
-        </w:rPr>
-        <w:t xml:space="preserve">Jack </w:t>
-      </w:r>
-      <w:r>
-        <w:t xml:space="preserve">to ensure </w:t>
-      </w:r>
-      <w:r>
-        <w:t>that</w:t>
-      </w:r>
-      <w:r>
-        <w:t xml:space="preserve"> players are not able to break the rules.</w:t>
-      </w:r>
-    </w:p>
-    <w:p>
-      <w:pPr>
-        <w:pStyle w:val="ListParagraph"/>
-        <w:numPr>
-          <w:ilvl w:val="0"/>
-          <w:numId w:val="6"/>
-        </w:numPr>
-      </w:pPr>
-      <w:r>
-        <w:rPr>
-          <w:b/>
-          <w:color w:val="2F5496" w:themeColor="accent1" w:themeShade="BF"/>
-        </w:rPr>
-        <w:t xml:space="preserve">Jack </w:t>
-      </w:r>
-      <w:r>
-        <w:t xml:space="preserve">will create a data structure to store the rules and scoring system of the league as well as provide the API for reading and interpreting those rules. He will also work with </w:t>
-      </w:r>
-      <w:r>
-        <w:rPr>
-          <w:b/>
-          <w:color w:val="2F5496" w:themeColor="accent1" w:themeShade="BF"/>
-        </w:rPr>
-        <w:t xml:space="preserve">Jon and Katie </w:t>
-      </w:r>
-      <w:r>
-        <w:t>to ensure that users will not be able to break the rules.</w:t>
-      </w:r>
-    </w:p>
-    <w:p>
       <w:r>
         <w:br w:type="page"/>
       </w:r>
+      <w:bookmarkStart w:id="0" w:name="_GoBack"/>
+      <w:bookmarkEnd w:id="0"/>
     </w:p>
     <w:p>
       <w:pPr>
@@ -2212,7 +2223,6 @@
       <w:r>
         <w:t xml:space="preserve">will perform prototyping sessions for their respective applications with colleagues in preparation for the demonstration. </w:t>
       </w:r>
-      <w:bookmarkStart w:id="0" w:name="_GoBack"/>
       <w:r>
         <w:rPr>
           <w:b/>
@@ -2220,7 +2230,6 @@
         </w:rPr>
         <w:t xml:space="preserve">Jack </w:t>
       </w:r>
-      <w:bookmarkEnd w:id="0"/>
       <w:r>
         <w:t>will research potential SQL injection threats and will ensure that the program will be impenetrable in that regard.</w:t>
       </w:r>
@@ -4464,6 +4473,7 @@
   <w:rsids>
     <w:rsidRoot w:val="00E51AAF"/>
     <w:rsid w:val="005A2776"/>
+    <w:rsid w:val="00932632"/>
     <w:rsid w:val="00985FA3"/>
     <w:rsid w:val="00C91E8E"/>
     <w:rsid w:val="00D506C3"/>
@@ -5232,7 +5242,7 @@
 </file>
 
 <file path=customXml/itemProps2.xml><?xml version="1.0" encoding="utf-8"?>
-<ds:datastoreItem xmlns:ds="http://schemas.openxmlformats.org/officeDocument/2006/customXml" ds:itemID="{D7C3457A-B304-4750-A273-3F35748E13F3}">
+<ds:datastoreItem xmlns:ds="http://schemas.openxmlformats.org/officeDocument/2006/customXml" ds:itemID="{EE53A4A4-7EC7-4C0D-804B-2640034CA5F3}">
   <ds:schemaRefs>
     <ds:schemaRef ds:uri="http://schemas.openxmlformats.org/officeDocument/2006/bibliography"/>
   </ds:schemaRefs>

</xml_diff>